<commit_message>
add the data processing and update the Introduction
</commit_message>
<xml_diff>
--- a/final/final_paper.docx
+++ b/final/final_paper.docx
@@ -37,6 +37,9 @@
     </w:p>
     <w:p>
       <w:pPr>
+        <w:pBdr>
+          <w:bottom w:val="single" w:sz="12" w:space="1" w:color="auto"/>
+        </w:pBdr>
         <w:rPr>
           <w:sz w:val="24"/>
           <w:szCs w:val="24"/>
@@ -47,7 +50,7 @@
           <w:sz w:val="24"/>
           <w:szCs w:val="24"/>
         </w:rPr>
-        <w:t>Employee attrition is a significant challenge for organizations, leading to increased costs, loss of talent, and reduced productivity. This study aims to predict employee attrition using machine learning techniques, leveraging the IBM HR Analytics Employee Attrition &amp; Performance dataset. The dataset includes various features such as employee demographics, job satisfaction, work environment, and performance metrics. We employ logistic regression and random forest models to identify key factors influencing attrition and build a predictive model. The results demonstrate the effectiveness of these models in predicting employee turnover, with the random forest model achieving higher accuracy. This research provides actionable insights for human resource management, enabling organizations to implement targeted retention strategies and reduce attrition rates. The study highlights the importance of data-driven approaches in addressing workforce challenges and offers a framework for future research in this domain.</w:t>
+        <w:t>Employee attrition poses a significant challenge for organizations by driving up costs, depleting talent, and reducing productivity. This study employs machine learning techniques to predict employee attrition using the IBM HR Analytics Employee Attrition &amp; Performance dataset. The dataset comprises diverse features, including demographics, job satisfaction levels, work environment conditions, and performance metrics. Logistic regression and random forest models are applied to identify the critical factors influencing attrition and develop an accurate predictive model. Results reveal that random forest outperforms logistic regression in terms of prediction accuracy. This research provides actionable insights for human resource management, enabling organizations to proactively address employee turnover and implement targeted strategies to improve retention. By showcasing the value of data-driven methods, this study offers a foundation for further exploration of predictive analytics in workforce management.</w:t>
       </w:r>
     </w:p>
     <w:p>
@@ -327,242 +330,6 @@
     </w:p>
     <w:p>
       <w:pPr>
-        <w:rPr>
-          <w:sz w:val="20"/>
-          <w:szCs w:val="20"/>
-        </w:rPr>
-      </w:pPr>
-      <w:r>
-        <w:rPr>
-          <w:sz w:val="20"/>
-          <w:szCs w:val="20"/>
-        </w:rPr>
-        <w:t xml:space="preserve">Employee attrition, defined as the voluntary or involuntary departure of employees from an organization, is a critical issue that impacts businesses globally. High attrition rates can lead to significant financial losses, reduced productivity, and a decline in employee morale. According to industry reports, the cost of replacing an employee can range from </w:t>
-      </w:r>
-      <w:r>
-        <w:rPr>
-          <w:b/>
-          <w:bCs/>
-          <w:sz w:val="20"/>
-          <w:szCs w:val="20"/>
-        </w:rPr>
-        <w:t xml:space="preserve">50% to 200% of their annual </w:t>
-      </w:r>
-      <w:proofErr w:type="gramStart"/>
-      <w:r>
-        <w:rPr>
-          <w:b/>
-          <w:bCs/>
-          <w:sz w:val="20"/>
-          <w:szCs w:val="20"/>
-        </w:rPr>
-        <w:t>salary</w:t>
-      </w:r>
-      <w:r>
-        <w:rPr>
-          <w:sz w:val="20"/>
-          <w:szCs w:val="20"/>
-        </w:rPr>
-        <w:t>[</w:t>
-      </w:r>
-      <w:proofErr w:type="gramEnd"/>
-      <w:r>
-        <w:rPr>
-          <w:sz w:val="20"/>
-          <w:szCs w:val="20"/>
-        </w:rPr>
-        <w:t>1], making it imperative for organizations to understand and predict attrition to implement effective retention strategies. This study focuses on leveraging data science techniques to predict employee attrition, aiming to provide actionable insights that can help organizations mitigate turnover and enhance workforce stability.</w:t>
-      </w:r>
-    </w:p>
-    <w:p>
-      <w:pPr>
-        <w:rPr>
-          <w:sz w:val="20"/>
-          <w:szCs w:val="20"/>
-        </w:rPr>
-      </w:pPr>
-    </w:p>
-    <w:p>
-      <w:pPr>
-        <w:rPr>
-          <w:sz w:val="20"/>
-          <w:szCs w:val="20"/>
-        </w:rPr>
-      </w:pPr>
-      <w:r>
-        <w:rPr>
-          <w:sz w:val="20"/>
-          <w:szCs w:val="20"/>
-        </w:rPr>
-        <w:t>The problem of employee attrition is multifaceted, influenced by various factors such as job satisfaction, work environment, compensation, and career growth opportunities [2]. Traditional methods of addressing attrition often rely on reactive measures, which are less effective compared to proactive, data-driven approaches. By utilizing machine learning models, this research seeks to identify patterns and predictors of attrition, enabling organizations to take preemptive actions.</w:t>
-      </w:r>
-    </w:p>
-    <w:p>
-      <w:pPr>
-        <w:rPr>
-          <w:sz w:val="20"/>
-          <w:szCs w:val="20"/>
-        </w:rPr>
-      </w:pPr>
-    </w:p>
-    <w:p>
-      <w:pPr>
-        <w:rPr>
-          <w:sz w:val="20"/>
-          <w:szCs w:val="20"/>
-        </w:rPr>
-      </w:pPr>
-      <w:r>
-        <w:rPr>
-          <w:sz w:val="20"/>
-          <w:szCs w:val="20"/>
-        </w:rPr>
-        <w:t xml:space="preserve">The significance of this research lies in its potential to transform human resource management by integrating predictive analytics into decision-making processes. By analyzing the </w:t>
-      </w:r>
-      <w:r>
-        <w:rPr>
-          <w:b/>
-          <w:bCs/>
-          <w:sz w:val="20"/>
-          <w:szCs w:val="20"/>
-        </w:rPr>
-        <w:t>IBM HR Analytics Employee Attrition &amp; Performance dataset [3],</w:t>
-      </w:r>
-      <w:r>
-        <w:rPr>
-          <w:sz w:val="20"/>
-          <w:szCs w:val="20"/>
-        </w:rPr>
-        <w:t xml:space="preserve"> which includes a comprehensive set of variables related to employee demographics, job roles, and performance metrics, this study aims to build accurate predictive models. The chosen methodologies, including logistic regression and random forests, are selected for their ability to handle diverse data types and provide interpretable results [4].</w:t>
-      </w:r>
-    </w:p>
-    <w:p>
-      <w:pPr>
-        <w:rPr>
-          <w:sz w:val="20"/>
-          <w:szCs w:val="20"/>
-        </w:rPr>
-      </w:pPr>
-    </w:p>
-    <w:p>
-      <w:pPr>
-        <w:rPr>
-          <w:sz w:val="20"/>
-          <w:szCs w:val="20"/>
-        </w:rPr>
-      </w:pPr>
-    </w:p>
-    <w:p>
-      <w:pPr>
-        <w:rPr>
-          <w:sz w:val="20"/>
-          <w:szCs w:val="20"/>
-        </w:rPr>
-      </w:pPr>
-      <w:r>
-        <w:rPr>
-          <w:sz w:val="20"/>
-          <w:szCs w:val="20"/>
-        </w:rPr>
-        <w:t>The primary objectives of this research are:</w:t>
-      </w:r>
-    </w:p>
-    <w:p>
-      <w:pPr>
-        <w:pStyle w:val="ListParagraph"/>
-        <w:numPr>
-          <w:ilvl w:val="0"/>
-          <w:numId w:val="2"/>
-        </w:numPr>
-        <w:ind w:left="284"/>
-        <w:rPr>
-          <w:sz w:val="20"/>
-          <w:szCs w:val="20"/>
-        </w:rPr>
-      </w:pPr>
-      <w:r>
-        <w:rPr>
-          <w:sz w:val="20"/>
-          <w:szCs w:val="20"/>
-        </w:rPr>
-        <w:t>To develop a robust predictive model for employee attrition.</w:t>
-      </w:r>
-    </w:p>
-    <w:p>
-      <w:pPr>
-        <w:pStyle w:val="ListParagraph"/>
-        <w:numPr>
-          <w:ilvl w:val="0"/>
-          <w:numId w:val="2"/>
-        </w:numPr>
-        <w:ind w:left="284"/>
-        <w:rPr>
-          <w:sz w:val="20"/>
-          <w:szCs w:val="20"/>
-        </w:rPr>
-      </w:pPr>
-      <w:r>
-        <w:rPr>
-          <w:sz w:val="20"/>
-          <w:szCs w:val="20"/>
-        </w:rPr>
-        <w:t>To identify key factors contributing to employee turnover.</w:t>
-      </w:r>
-    </w:p>
-    <w:p>
-      <w:pPr>
-        <w:pStyle w:val="ListParagraph"/>
-        <w:numPr>
-          <w:ilvl w:val="0"/>
-          <w:numId w:val="2"/>
-        </w:numPr>
-        <w:ind w:left="284"/>
-        <w:rPr>
-          <w:sz w:val="20"/>
-          <w:szCs w:val="20"/>
-        </w:rPr>
-      </w:pPr>
-      <w:r>
-        <w:rPr>
-          <w:sz w:val="20"/>
-          <w:szCs w:val="20"/>
-        </w:rPr>
-        <w:t>To provide actionable recommendations for HR departments to improve employee retention.</w:t>
-      </w:r>
-    </w:p>
-    <w:p>
-      <w:pPr>
-        <w:rPr>
-          <w:sz w:val="20"/>
-          <w:szCs w:val="20"/>
-        </w:rPr>
-      </w:pPr>
-    </w:p>
-    <w:p>
-      <w:pPr>
-        <w:rPr>
-          <w:sz w:val="20"/>
-          <w:szCs w:val="20"/>
-        </w:rPr>
-      </w:pPr>
-      <w:r>
-        <w:rPr>
-          <w:sz w:val="20"/>
-          <w:szCs w:val="20"/>
-        </w:rPr>
-        <w:t>This paper is structured as follows: Section 2 reviews related work in the field of employee attrition prediction. Section 3 describes the dataset and the preprocessing steps undertaken. Section 4 details the methodology, including the machine learning models used and the evaluation metrics. Section 5 presents the results and discusses their implications. Finally, Section 6 concludes the study and suggests directions for future research.</w:t>
-      </w:r>
-    </w:p>
-    <w:p>
-      <w:pPr>
-        <w:rPr>
-          <w:sz w:val="20"/>
-          <w:szCs w:val="20"/>
-        </w:rPr>
-      </w:pPr>
-    </w:p>
-    <w:p>
-      <w:pPr>
         <w:pBdr>
           <w:bottom w:val="single" w:sz="12" w:space="1" w:color="auto"/>
         </w:pBdr>
@@ -576,7 +343,7 @@
           <w:sz w:val="20"/>
           <w:szCs w:val="20"/>
         </w:rPr>
-        <w:t>In summary, this introduction sets the stage for a comprehensive exploration of employee attrition prediction, highlighting the importance of the research, outlining its objectives, and providing a roadmap for the subsequent sections. By leveraging advanced data science techniques, this study aims to contribute valuable insights to the field of human resource management, ultimately helping organizations reduce attrition and foster a more stable and productive workforce.</w:t>
+        <w:t>Employee attrition, defined as the voluntary or involuntary departure of employees from an organization, remains a pressing issue for businesses worldwide. High rates of attrition often result in considerable financial costs, decreased productivity, and diminished employee morale. Industry estimates suggest that replacing an employee can cost between 50% and 200% of their annual salary, emphasizing the need for organizations to predict and address attrition through effective strategies. This research aims to utilize data science techniques to better understand and predict employee attrition, offering actionable insights that support workforce stability and mitigate turnover.</w:t>
       </w:r>
     </w:p>
     <w:p>
@@ -589,536 +356,12 @@
           <w:szCs w:val="20"/>
         </w:rPr>
       </w:pPr>
-    </w:p>
-    <w:p>
-      <w:pPr>
-        <w:rPr>
-          <w:sz w:val="20"/>
-          <w:szCs w:val="20"/>
-        </w:rPr>
-      </w:pPr>
-    </w:p>
-    <w:p>
-      <w:pPr>
-        <w:rPr>
-          <w:sz w:val="20"/>
-          <w:szCs w:val="20"/>
-        </w:rPr>
-      </w:pPr>
-      <w:r>
-        <w:t>. Related works</w:t>
-      </w:r>
-    </w:p>
-    <w:p>
-      <w:pPr>
-        <w:spacing w:after="0"/>
-        <w:rPr>
-          <w:sz w:val="18"/>
-          <w:szCs w:val="18"/>
-          <w:rtl/>
-        </w:rPr>
-      </w:pPr>
-      <w:r>
-        <w:rPr>
-          <w:b/>
-          <w:bCs/>
-          <w:sz w:val="18"/>
-          <w:szCs w:val="18"/>
-        </w:rPr>
-        <w:t>Predicting Employee Turnover</w:t>
-      </w:r>
-    </w:p>
-    <w:p>
-      <w:pPr>
-        <w:spacing w:after="0"/>
-        <w:rPr>
-          <w:sz w:val="18"/>
-          <w:szCs w:val="18"/>
-          <w:rtl/>
-        </w:rPr>
-      </w:pPr>
-      <w:r>
-        <w:rPr>
-          <w:sz w:val="18"/>
-          <w:szCs w:val="18"/>
-        </w:rPr>
-        <w:t>Study Results:</w:t>
-      </w:r>
-    </w:p>
-    <w:p>
-      <w:pPr>
-        <w:spacing w:after="0"/>
-        <w:rPr>
-          <w:sz w:val="18"/>
-          <w:szCs w:val="18"/>
-        </w:rPr>
-      </w:pPr>
-      <w:r>
-        <w:rPr>
-          <w:sz w:val="18"/>
-          <w:szCs w:val="18"/>
-        </w:rPr>
-        <w:t>1. Model Accuracy:</w:t>
-      </w:r>
-    </w:p>
-    <w:p>
-      <w:pPr>
-        <w:spacing w:after="0"/>
-        <w:rPr>
-          <w:sz w:val="18"/>
-          <w:szCs w:val="18"/>
-        </w:rPr>
-      </w:pPr>
-      <w:r>
-        <w:rPr>
-          <w:sz w:val="18"/>
-          <w:szCs w:val="18"/>
-        </w:rPr>
-        <w:t>• Several machine learning algorithms were used, and each performed differently in terms of accuracy and efficiency.</w:t>
-      </w:r>
-    </w:p>
-    <w:p>
-      <w:pPr>
-        <w:spacing w:after="0"/>
-        <w:rPr>
-          <w:sz w:val="18"/>
-          <w:szCs w:val="18"/>
-        </w:rPr>
-      </w:pPr>
-      <w:r>
-        <w:rPr>
-          <w:sz w:val="18"/>
-          <w:szCs w:val="18"/>
-        </w:rPr>
-        <w:t>• Best performing models:</w:t>
-      </w:r>
-    </w:p>
-    <w:p>
-      <w:pPr>
-        <w:spacing w:after="0"/>
-        <w:rPr>
-          <w:sz w:val="18"/>
-          <w:szCs w:val="18"/>
-        </w:rPr>
-      </w:pPr>
-      <w:r>
-        <w:rPr>
-          <w:sz w:val="18"/>
-          <w:szCs w:val="18"/>
-        </w:rPr>
-        <w:lastRenderedPageBreak/>
-        <w:t>o Random Forest: It was the most accurate in prediction due to its ability to handle complex and multidimensional data.</w:t>
-      </w:r>
-    </w:p>
-    <w:p>
-      <w:pPr>
-        <w:spacing w:after="0"/>
-        <w:rPr>
-          <w:sz w:val="18"/>
-          <w:szCs w:val="18"/>
-        </w:rPr>
-      </w:pPr>
-      <w:r>
-        <w:rPr>
-          <w:sz w:val="18"/>
-          <w:szCs w:val="18"/>
-        </w:rPr>
-        <w:t>o Gradient Boosting: It provided excellent results in discovering subtle patterns in the data.</w:t>
-      </w:r>
-    </w:p>
-    <w:p>
-      <w:pPr>
-        <w:spacing w:after="0"/>
-        <w:rPr>
-          <w:sz w:val="18"/>
-          <w:szCs w:val="18"/>
-        </w:rPr>
-      </w:pPr>
-      <w:r>
-        <w:rPr>
-          <w:sz w:val="18"/>
-          <w:szCs w:val="18"/>
-        </w:rPr>
-        <w:t>o Logistic Regression: It performed well in explaining the relationship between different factors and the likelihood of leaving, but it was less accurate than other models.</w:t>
-      </w:r>
-    </w:p>
-    <w:p>
-      <w:pPr>
-        <w:spacing w:after="0"/>
-        <w:rPr>
-          <w:sz w:val="18"/>
-          <w:szCs w:val="18"/>
-        </w:rPr>
-      </w:pPr>
-      <w:r>
-        <w:rPr>
-          <w:sz w:val="18"/>
-          <w:szCs w:val="18"/>
-        </w:rPr>
-        <w:t>2. Main Influencing Factors:</w:t>
-      </w:r>
-    </w:p>
-    <w:p>
-      <w:pPr>
-        <w:spacing w:after="0"/>
-        <w:rPr>
-          <w:sz w:val="18"/>
-          <w:szCs w:val="18"/>
-        </w:rPr>
-      </w:pPr>
-      <w:r>
-        <w:rPr>
-          <w:sz w:val="18"/>
-          <w:szCs w:val="18"/>
-        </w:rPr>
-        <w:t>The factors that most influenced employees’ decision to leave were identified as:</w:t>
-      </w:r>
-    </w:p>
-    <w:p>
-      <w:pPr>
-        <w:spacing w:after="0"/>
-        <w:rPr>
-          <w:sz w:val="18"/>
-          <w:szCs w:val="18"/>
-        </w:rPr>
-      </w:pPr>
-      <w:r>
-        <w:rPr>
-          <w:sz w:val="18"/>
-          <w:szCs w:val="18"/>
-        </w:rPr>
-        <w:t>• Job satisfaction level: It was the most influential factor, as the data showed that low satisfaction significantly increased the likelihood of an employee leaving.</w:t>
-      </w:r>
-    </w:p>
-    <w:p>
-      <w:pPr>
-        <w:spacing w:after="0"/>
-        <w:rPr>
-          <w:sz w:val="18"/>
-          <w:szCs w:val="18"/>
-        </w:rPr>
-      </w:pPr>
-      <w:r>
-        <w:rPr>
-          <w:sz w:val="18"/>
-          <w:szCs w:val="18"/>
-        </w:rPr>
-        <w:t>• Work-life balance: Long hours or overtime had a negative impact on employee satisfaction.</w:t>
-      </w:r>
-    </w:p>
-    <w:p>
-      <w:pPr>
-        <w:spacing w:after="0"/>
-        <w:rPr>
-          <w:sz w:val="18"/>
-          <w:szCs w:val="18"/>
-        </w:rPr>
-      </w:pPr>
-      <w:r>
-        <w:rPr>
-          <w:sz w:val="18"/>
-          <w:szCs w:val="18"/>
-        </w:rPr>
-        <w:t>• Promotions and future opportunities: The lack of opportunities for promotions or career advancement within the company was an important factor in making the decision to leave.</w:t>
-      </w:r>
-    </w:p>
-    <w:p>
-      <w:pPr>
-        <w:spacing w:after="0"/>
-        <w:rPr>
-          <w:sz w:val="18"/>
-          <w:szCs w:val="18"/>
-        </w:rPr>
-      </w:pPr>
-      <w:r>
-        <w:rPr>
-          <w:sz w:val="18"/>
-          <w:szCs w:val="18"/>
-        </w:rPr>
-        <w:t>• Wages: Employees who felt unfair in salaries were more likely to leave.</w:t>
-      </w:r>
-    </w:p>
-    <w:p>
-      <w:pPr>
-        <w:spacing w:after="0"/>
-        <w:rPr>
-          <w:sz w:val="18"/>
-          <w:szCs w:val="18"/>
-        </w:rPr>
-      </w:pPr>
-      <w:r>
-        <w:rPr>
-          <w:sz w:val="18"/>
-          <w:szCs w:val="18"/>
-        </w:rPr>
-        <w:t>• Age and years of work: Younger employees and those who spent less time with the company were more likely to leave.</w:t>
-      </w:r>
-    </w:p>
-    <w:p>
-      <w:pPr>
-        <w:spacing w:after="0"/>
-        <w:rPr>
-          <w:sz w:val="18"/>
-          <w:szCs w:val="18"/>
-        </w:rPr>
-      </w:pPr>
-      <w:r>
-        <w:rPr>
-          <w:sz w:val="18"/>
-          <w:szCs w:val="18"/>
-        </w:rPr>
-        <w:t>3. Prediction performance:</w:t>
-      </w:r>
-    </w:p>
-    <w:p>
-      <w:pPr>
-        <w:spacing w:after="0"/>
-        <w:rPr>
-          <w:sz w:val="18"/>
-          <w:szCs w:val="18"/>
-        </w:rPr>
-      </w:pPr>
-      <w:r>
-        <w:rPr>
-          <w:sz w:val="18"/>
-          <w:szCs w:val="18"/>
-        </w:rPr>
-        <w:t>• The models showed good ability to predict which employees are most likely to leave, allowing companies to intervene early.</w:t>
-      </w:r>
-    </w:p>
-    <w:p>
-      <w:pPr>
-        <w:spacing w:after="0"/>
-        <w:rPr>
-          <w:sz w:val="18"/>
-          <w:szCs w:val="18"/>
-        </w:rPr>
-      </w:pPr>
-      <w:r>
-        <w:rPr>
-          <w:sz w:val="18"/>
-          <w:szCs w:val="18"/>
-        </w:rPr>
-        <w:t>• The weighted distribution in the prediction helped reduce errors associated with the category of employees who actually leave.</w:t>
-      </w:r>
-    </w:p>
-    <w:p>
-      <w:pPr>
-        <w:spacing w:after="0"/>
-        <w:rPr>
-          <w:sz w:val="18"/>
-          <w:szCs w:val="18"/>
-        </w:rPr>
-      </w:pPr>
-      <w:r>
-        <w:rPr>
-          <w:sz w:val="18"/>
-          <w:szCs w:val="18"/>
-        </w:rPr>
-        <w:t>4. Additional insights:</w:t>
-      </w:r>
-    </w:p>
-    <w:p>
-      <w:pPr>
-        <w:spacing w:after="0"/>
-        <w:rPr>
-          <w:sz w:val="18"/>
-          <w:szCs w:val="18"/>
-        </w:rPr>
-      </w:pPr>
-      <w:r>
-        <w:rPr>
-          <w:sz w:val="18"/>
-          <w:szCs w:val="18"/>
-        </w:rPr>
-        <w:t>• The factor most positively associated with employee retention was appreciation and support from management.</w:t>
-      </w:r>
-    </w:p>
-    <w:p>
-      <w:pPr>
-        <w:spacing w:after="0"/>
-        <w:rPr>
-          <w:sz w:val="18"/>
-          <w:szCs w:val="18"/>
-        </w:rPr>
-      </w:pPr>
-      <w:r>
-        <w:rPr>
-          <w:sz w:val="18"/>
-          <w:szCs w:val="18"/>
-        </w:rPr>
-        <w:t>• The relationship with colleagues played a role in an employee’s decision to stay or leave, although its impact was less than other factors.</w:t>
-      </w:r>
-    </w:p>
-    <w:p>
-      <w:pPr>
-        <w:spacing w:after="0"/>
-        <w:rPr>
-          <w:sz w:val="18"/>
-          <w:szCs w:val="18"/>
-        </w:rPr>
-      </w:pPr>
-      <w:r>
-        <w:rPr>
-          <w:sz w:val="18"/>
-          <w:szCs w:val="18"/>
-        </w:rPr>
-        <w:t>Recommendations based on the results:</w:t>
-      </w:r>
-    </w:p>
-    <w:p>
-      <w:pPr>
-        <w:spacing w:after="0"/>
-        <w:rPr>
-          <w:sz w:val="18"/>
-          <w:szCs w:val="18"/>
-        </w:rPr>
-      </w:pPr>
-      <w:r>
-        <w:rPr>
-          <w:sz w:val="18"/>
-          <w:szCs w:val="18"/>
-        </w:rPr>
-        <w:t>• Improve the work environment: Enhance work-life balance and increase satisfaction levels.</w:t>
-      </w:r>
-    </w:p>
-    <w:p>
-      <w:pPr>
-        <w:spacing w:after="0"/>
-        <w:rPr>
-          <w:sz w:val="18"/>
-          <w:szCs w:val="18"/>
-        </w:rPr>
-      </w:pPr>
-      <w:r>
-        <w:rPr>
-          <w:sz w:val="18"/>
-          <w:szCs w:val="18"/>
-        </w:rPr>
-        <w:t>• Re-evaluate salaries: To ensure fairness and competition in the market.</w:t>
-      </w:r>
-    </w:p>
-    <w:p>
-      <w:pPr>
-        <w:spacing w:after="0"/>
-        <w:rPr>
-          <w:sz w:val="18"/>
-          <w:szCs w:val="18"/>
-        </w:rPr>
-      </w:pPr>
-      <w:r>
-        <w:rPr>
-          <w:sz w:val="18"/>
-          <w:szCs w:val="18"/>
-        </w:rPr>
-        <w:t>• Focus on professional development opportunities: Provide ongoing promotion and training opportunities.</w:t>
-      </w:r>
-    </w:p>
-    <w:p>
-      <w:pPr>
-        <w:spacing w:after="0"/>
-        <w:rPr>
-          <w:sz w:val="18"/>
-          <w:szCs w:val="18"/>
-        </w:rPr>
-      </w:pPr>
-      <w:r>
-        <w:rPr>
-          <w:sz w:val="18"/>
-          <w:szCs w:val="18"/>
-        </w:rPr>
-        <w:t>• Conduct periodic surveys: To learn about employees’ expectations and needs before they reach the stage of thinking about leaving.</w:t>
-      </w:r>
-    </w:p>
-    <w:p>
-      <w:pPr>
-        <w:spacing w:after="0"/>
-        <w:rPr>
-          <w:sz w:val="18"/>
-          <w:szCs w:val="18"/>
-        </w:rPr>
-      </w:pPr>
-      <w:r>
-        <w:rPr>
-          <w:sz w:val="18"/>
-          <w:szCs w:val="18"/>
-        </w:rPr>
-        <w:t>Conclusion about the results:</w:t>
-      </w:r>
-    </w:p>
-    <w:p>
-      <w:pPr>
-        <w:spacing w:after="0"/>
-        <w:rPr>
-          <w:sz w:val="18"/>
-          <w:szCs w:val="18"/>
-        </w:rPr>
-      </w:pPr>
-      <w:r>
-        <w:rPr>
-          <w:sz w:val="18"/>
-          <w:szCs w:val="18"/>
-        </w:rPr>
-        <w:t xml:space="preserve">The results demonstrated that applying machine learning models can help companies identify employees at risk of leaving. If strategic decisions are made based on these findings, companies can </w:t>
-      </w:r>
-      <w:r>
-        <w:rPr>
-          <w:sz w:val="18"/>
-          <w:szCs w:val="18"/>
-        </w:rPr>
-        <w:t>significantly reduce turnover, thereby reducing costs and increasing productivity.</w:t>
-      </w:r>
-    </w:p>
-    <w:p>
-      <w:pPr>
-        <w:spacing w:after="0"/>
-        <w:rPr>
-          <w:b/>
-          <w:bCs/>
-          <w:sz w:val="18"/>
-          <w:szCs w:val="18"/>
-        </w:rPr>
-      </w:pPr>
-      <w:r>
-        <w:rPr>
-          <w:b/>
-          <w:bCs/>
-          <w:sz w:val="18"/>
-          <w:szCs w:val="18"/>
-        </w:rPr>
-        <w:t>Predictive Analytics for Employee Retention:</w:t>
-      </w:r>
-    </w:p>
-    <w:p>
-      <w:pPr>
-        <w:spacing w:after="0"/>
-        <w:rPr>
-          <w:sz w:val="18"/>
-          <w:szCs w:val="18"/>
-        </w:rPr>
-      </w:pPr>
-      <w:r>
-        <w:rPr>
-          <w:sz w:val="18"/>
-          <w:szCs w:val="18"/>
-        </w:rPr>
-        <w:t>1. The main problem:</w:t>
-      </w:r>
-    </w:p>
-    <w:p>
-      <w:pPr>
-        <w:spacing w:after="0"/>
-        <w:rPr>
-          <w:sz w:val="18"/>
-          <w:szCs w:val="18"/>
-        </w:rPr>
-      </w:pPr>
-      <w:r>
-        <w:rPr>
-          <w:sz w:val="18"/>
-          <w:szCs w:val="18"/>
-        </w:rPr>
-        <w:t>Employee turnover is one of the biggest challenges facing modern organizations, as it leads to material and moral losses, such as high recruitment costs, loss of institutional knowledge, and low morale within the team.</w:t>
+      <w:r>
+        <w:rPr>
+          <w:sz w:val="20"/>
+          <w:szCs w:val="20"/>
+        </w:rPr>
+        <w:t>The complexity of employee attrition arises from its dependence on multiple factors, including job satisfaction, compensation, work environment, and opportunities for professional growth. Conventional methods for addressing attrition tend to be reactive and less effective compared to proactive, data-driven approaches. Through the application of machine learning models, this study seeks to uncover patterns and predictors of attrition, enabling organizations to implement preemptive measures that enhance employee retention.</w:t>
       </w:r>
     </w:p>
     <w:p>
@@ -1126,18 +369,17 @@
         <w:pBdr>
           <w:bottom w:val="single" w:sz="12" w:space="1" w:color="auto"/>
         </w:pBdr>
-        <w:spacing w:after="0"/>
-        <w:rPr>
-          <w:sz w:val="18"/>
-          <w:szCs w:val="18"/>
-        </w:rPr>
-      </w:pPr>
-      <w:r>
-        <w:rPr>
-          <w:sz w:val="18"/>
-          <w:szCs w:val="18"/>
-        </w:rPr>
-        <w:t>The study focuses on the role of predictive analytics in helping organizations understand the causes of employee turnover, anticipate it, and take proactive measures to reduce it.</w:t>
+        <w:rPr>
+          <w:sz w:val="20"/>
+          <w:szCs w:val="20"/>
+        </w:rPr>
+      </w:pPr>
+      <w:r>
+        <w:rPr>
+          <w:sz w:val="20"/>
+          <w:szCs w:val="20"/>
+        </w:rPr>
+        <w:t>This research stands out for its potential to revolutionize human resource management by integrating predictive analytics into strategic decision-making processes. Using the IBM HR Analytics Employee Attrition &amp; Performance dataset, which provides comprehensive details on employee demographics, job roles, and performance indicators, the study aims to construct accurate and interpretable predictive models. Logistic regression and random forest methodologies are employed, chosen for their robustness in handling complex datasets and their ability to yield actionable insights.</w:t>
       </w:r>
     </w:p>
     <w:p>
@@ -1145,6 +387,727 @@
         <w:pBdr>
           <w:bottom w:val="single" w:sz="12" w:space="1" w:color="auto"/>
         </w:pBdr>
+        <w:rPr>
+          <w:sz w:val="20"/>
+          <w:szCs w:val="20"/>
+        </w:rPr>
+      </w:pPr>
+    </w:p>
+    <w:p>
+      <w:pPr>
+        <w:pBdr>
+          <w:bottom w:val="single" w:sz="12" w:space="1" w:color="auto"/>
+        </w:pBdr>
+        <w:rPr>
+          <w:sz w:val="20"/>
+          <w:szCs w:val="20"/>
+        </w:rPr>
+      </w:pPr>
+    </w:p>
+    <w:p>
+      <w:pPr>
+        <w:pBdr>
+          <w:bottom w:val="single" w:sz="12" w:space="1" w:color="auto"/>
+        </w:pBdr>
+        <w:rPr>
+          <w:sz w:val="20"/>
+          <w:szCs w:val="20"/>
+        </w:rPr>
+      </w:pPr>
+    </w:p>
+    <w:p>
+      <w:pPr>
+        <w:pBdr>
+          <w:bottom w:val="single" w:sz="12" w:space="1" w:color="auto"/>
+        </w:pBdr>
+        <w:rPr>
+          <w:sz w:val="20"/>
+          <w:szCs w:val="20"/>
+        </w:rPr>
+      </w:pPr>
+      <w:r>
+        <w:rPr>
+          <w:sz w:val="20"/>
+          <w:szCs w:val="20"/>
+        </w:rPr>
+        <w:t>The objectives of this study are threefold:</w:t>
+      </w:r>
+    </w:p>
+    <w:p>
+      <w:pPr>
+        <w:numPr>
+          <w:ilvl w:val="0"/>
+          <w:numId w:val="5"/>
+        </w:numPr>
+        <w:pBdr>
+          <w:bottom w:val="single" w:sz="12" w:space="1" w:color="auto"/>
+        </w:pBdr>
+        <w:rPr>
+          <w:sz w:val="20"/>
+          <w:szCs w:val="20"/>
+        </w:rPr>
+      </w:pPr>
+      <w:r>
+        <w:rPr>
+          <w:sz w:val="20"/>
+          <w:szCs w:val="20"/>
+        </w:rPr>
+        <w:t>To develop a reliable predictive model for employee attrition.</w:t>
+      </w:r>
+    </w:p>
+    <w:p>
+      <w:pPr>
+        <w:numPr>
+          <w:ilvl w:val="0"/>
+          <w:numId w:val="5"/>
+        </w:numPr>
+        <w:pBdr>
+          <w:bottom w:val="single" w:sz="12" w:space="1" w:color="auto"/>
+        </w:pBdr>
+        <w:rPr>
+          <w:sz w:val="20"/>
+          <w:szCs w:val="20"/>
+        </w:rPr>
+      </w:pPr>
+      <w:r>
+        <w:rPr>
+          <w:sz w:val="20"/>
+          <w:szCs w:val="20"/>
+        </w:rPr>
+        <w:t>To identify the key factors contributing to turnover.</w:t>
+      </w:r>
+    </w:p>
+    <w:p>
+      <w:pPr>
+        <w:numPr>
+          <w:ilvl w:val="0"/>
+          <w:numId w:val="5"/>
+        </w:numPr>
+        <w:pBdr>
+          <w:bottom w:val="single" w:sz="12" w:space="1" w:color="auto"/>
+        </w:pBdr>
+        <w:rPr>
+          <w:sz w:val="20"/>
+          <w:szCs w:val="20"/>
+        </w:rPr>
+      </w:pPr>
+      <w:r>
+        <w:rPr>
+          <w:sz w:val="20"/>
+          <w:szCs w:val="20"/>
+        </w:rPr>
+        <w:t>To propose actionable recommendations for human resource teams to strengthen employee retention.</w:t>
+      </w:r>
+    </w:p>
+    <w:p>
+      <w:pPr>
+        <w:pBdr>
+          <w:bottom w:val="single" w:sz="12" w:space="1" w:color="auto"/>
+        </w:pBdr>
+        <w:rPr>
+          <w:sz w:val="20"/>
+          <w:szCs w:val="20"/>
+        </w:rPr>
+      </w:pPr>
+      <w:r>
+        <w:rPr>
+          <w:sz w:val="20"/>
+          <w:szCs w:val="20"/>
+        </w:rPr>
+        <w:t>This paper is organized as follows: Section 2 provides an overview of related research in employee attrition prediction. Section 3 describes the dataset and preprocessing techniques. Section 4 explains the methodology, including the machine learning models and evaluation metrics employed. Section 5 presents and discusses the results. Finally, Section 6 concludes the study and suggests avenues for future research.</w:t>
+      </w:r>
+    </w:p>
+    <w:p>
+      <w:pPr>
+        <w:pBdr>
+          <w:bottom w:val="single" w:sz="12" w:space="1" w:color="auto"/>
+        </w:pBdr>
+        <w:rPr>
+          <w:sz w:val="20"/>
+          <w:szCs w:val="20"/>
+        </w:rPr>
+      </w:pPr>
+      <w:r>
+        <w:rPr>
+          <w:sz w:val="20"/>
+          <w:szCs w:val="20"/>
+        </w:rPr>
+        <w:t>In conclusion, this introduction frames the study as a comprehensive exploration of employee attrition prediction, emphasizing the significance of data-driven approaches. By leveraging advanced machine learning techniques, this research contributes meaningful insights to human resource management, aiding organizations in reducing attrition and fostering a more stable and productive workforce.</w:t>
+      </w:r>
+    </w:p>
+    <w:p>
+      <w:pPr>
+        <w:pBdr>
+          <w:bottom w:val="single" w:sz="12" w:space="1" w:color="auto"/>
+        </w:pBdr>
+        <w:rPr>
+          <w:sz w:val="20"/>
+          <w:szCs w:val="20"/>
+        </w:rPr>
+      </w:pPr>
+    </w:p>
+    <w:p>
+      <w:pPr>
+        <w:rPr>
+          <w:sz w:val="20"/>
+          <w:szCs w:val="20"/>
+        </w:rPr>
+      </w:pPr>
+    </w:p>
+    <w:p>
+      <w:pPr>
+        <w:rPr>
+          <w:sz w:val="20"/>
+          <w:szCs w:val="20"/>
+        </w:rPr>
+      </w:pPr>
+      <w:r>
+        <w:t>. Related works</w:t>
+      </w:r>
+    </w:p>
+    <w:p>
+      <w:pPr>
+        <w:spacing w:after="0"/>
+        <w:rPr>
+          <w:sz w:val="18"/>
+          <w:szCs w:val="18"/>
+          <w:rtl/>
+        </w:rPr>
+      </w:pPr>
+      <w:r>
+        <w:rPr>
+          <w:b/>
+          <w:bCs/>
+          <w:sz w:val="18"/>
+          <w:szCs w:val="18"/>
+        </w:rPr>
+        <w:t>Predicting Employee Turnover</w:t>
+      </w:r>
+    </w:p>
+    <w:p>
+      <w:pPr>
+        <w:spacing w:after="0"/>
+        <w:rPr>
+          <w:sz w:val="18"/>
+          <w:szCs w:val="18"/>
+          <w:rtl/>
+        </w:rPr>
+      </w:pPr>
+      <w:r>
+        <w:rPr>
+          <w:sz w:val="18"/>
+          <w:szCs w:val="18"/>
+        </w:rPr>
+        <w:t>Study Results:</w:t>
+      </w:r>
+    </w:p>
+    <w:p>
+      <w:pPr>
+        <w:spacing w:after="0"/>
+        <w:rPr>
+          <w:sz w:val="18"/>
+          <w:szCs w:val="18"/>
+        </w:rPr>
+      </w:pPr>
+      <w:r>
+        <w:rPr>
+          <w:sz w:val="18"/>
+          <w:szCs w:val="18"/>
+        </w:rPr>
+        <w:t>1. Model Accuracy:</w:t>
+      </w:r>
+    </w:p>
+    <w:p>
+      <w:pPr>
+        <w:spacing w:after="0"/>
+        <w:rPr>
+          <w:sz w:val="18"/>
+          <w:szCs w:val="18"/>
+        </w:rPr>
+      </w:pPr>
+      <w:r>
+        <w:rPr>
+          <w:sz w:val="18"/>
+          <w:szCs w:val="18"/>
+        </w:rPr>
+        <w:t>• Several machine learning algorithms were used, and each performed differently in terms of accuracy and efficiency.</w:t>
+      </w:r>
+    </w:p>
+    <w:p>
+      <w:pPr>
+        <w:spacing w:after="0"/>
+        <w:rPr>
+          <w:sz w:val="18"/>
+          <w:szCs w:val="18"/>
+        </w:rPr>
+      </w:pPr>
+      <w:r>
+        <w:rPr>
+          <w:sz w:val="18"/>
+          <w:szCs w:val="18"/>
+        </w:rPr>
+        <w:t>• Best performing models:</w:t>
+      </w:r>
+    </w:p>
+    <w:p>
+      <w:pPr>
+        <w:spacing w:after="0"/>
+        <w:rPr>
+          <w:sz w:val="18"/>
+          <w:szCs w:val="18"/>
+        </w:rPr>
+      </w:pPr>
+      <w:r>
+        <w:rPr>
+          <w:sz w:val="18"/>
+          <w:szCs w:val="18"/>
+        </w:rPr>
+        <w:t>o Random Forest: It was the most accurate in prediction due to its ability to handle complex and multidimensional data.</w:t>
+      </w:r>
+    </w:p>
+    <w:p>
+      <w:pPr>
+        <w:spacing w:after="0"/>
+        <w:rPr>
+          <w:sz w:val="18"/>
+          <w:szCs w:val="18"/>
+        </w:rPr>
+      </w:pPr>
+      <w:r>
+        <w:rPr>
+          <w:sz w:val="18"/>
+          <w:szCs w:val="18"/>
+        </w:rPr>
+        <w:t>o Gradient Boosting: It provided excellent results in discovering subtle patterns in the data.</w:t>
+      </w:r>
+    </w:p>
+    <w:p>
+      <w:pPr>
+        <w:spacing w:after="0"/>
+        <w:rPr>
+          <w:sz w:val="18"/>
+          <w:szCs w:val="18"/>
+        </w:rPr>
+      </w:pPr>
+      <w:r>
+        <w:rPr>
+          <w:sz w:val="18"/>
+          <w:szCs w:val="18"/>
+        </w:rPr>
+        <w:t xml:space="preserve">o Logistic Regression: It performed well in explaining the relationship between different </w:t>
+      </w:r>
+      <w:r>
+        <w:rPr>
+          <w:sz w:val="18"/>
+          <w:szCs w:val="18"/>
+        </w:rPr>
+        <w:lastRenderedPageBreak/>
+        <w:t>factors and the likelihood of leaving, but it was less accurate than other models.</w:t>
+      </w:r>
+    </w:p>
+    <w:p>
+      <w:pPr>
+        <w:spacing w:after="0"/>
+        <w:rPr>
+          <w:sz w:val="18"/>
+          <w:szCs w:val="18"/>
+        </w:rPr>
+      </w:pPr>
+      <w:r>
+        <w:rPr>
+          <w:sz w:val="18"/>
+          <w:szCs w:val="18"/>
+        </w:rPr>
+        <w:t>2. Main Influencing Factors:</w:t>
+      </w:r>
+    </w:p>
+    <w:p>
+      <w:pPr>
+        <w:spacing w:after="0"/>
+        <w:rPr>
+          <w:sz w:val="18"/>
+          <w:szCs w:val="18"/>
+        </w:rPr>
+      </w:pPr>
+      <w:r>
+        <w:rPr>
+          <w:sz w:val="18"/>
+          <w:szCs w:val="18"/>
+        </w:rPr>
+        <w:t>The factors that most influenced employees’ decision to leave were identified as:</w:t>
+      </w:r>
+    </w:p>
+    <w:p>
+      <w:pPr>
+        <w:spacing w:after="0"/>
+        <w:rPr>
+          <w:sz w:val="18"/>
+          <w:szCs w:val="18"/>
+        </w:rPr>
+      </w:pPr>
+      <w:r>
+        <w:rPr>
+          <w:sz w:val="18"/>
+          <w:szCs w:val="18"/>
+        </w:rPr>
+        <w:t>• Job satisfaction level: It was the most influential factor, as the data showed that low satisfaction significantly increased the likelihood of an employee leaving.</w:t>
+      </w:r>
+    </w:p>
+    <w:p>
+      <w:pPr>
+        <w:spacing w:after="0"/>
+        <w:rPr>
+          <w:sz w:val="18"/>
+          <w:szCs w:val="18"/>
+        </w:rPr>
+      </w:pPr>
+      <w:r>
+        <w:rPr>
+          <w:sz w:val="18"/>
+          <w:szCs w:val="18"/>
+        </w:rPr>
+        <w:t>• Work-life balance: Long hours or overtime had a negative impact on employee satisfaction.</w:t>
+      </w:r>
+    </w:p>
+    <w:p>
+      <w:pPr>
+        <w:spacing w:after="0"/>
+        <w:rPr>
+          <w:sz w:val="18"/>
+          <w:szCs w:val="18"/>
+        </w:rPr>
+      </w:pPr>
+      <w:r>
+        <w:rPr>
+          <w:sz w:val="18"/>
+          <w:szCs w:val="18"/>
+        </w:rPr>
+        <w:t>• Promotions and future opportunities: The lack of opportunities for promotions or career advancement within the company was an important factor in making the decision to leave.</w:t>
+      </w:r>
+    </w:p>
+    <w:p>
+      <w:pPr>
+        <w:spacing w:after="0"/>
+        <w:rPr>
+          <w:sz w:val="18"/>
+          <w:szCs w:val="18"/>
+        </w:rPr>
+      </w:pPr>
+      <w:r>
+        <w:rPr>
+          <w:sz w:val="18"/>
+          <w:szCs w:val="18"/>
+        </w:rPr>
+        <w:t>• Wages: Employees who felt unfair in salaries were more likely to leave.</w:t>
+      </w:r>
+    </w:p>
+    <w:p>
+      <w:pPr>
+        <w:spacing w:after="0"/>
+        <w:rPr>
+          <w:sz w:val="18"/>
+          <w:szCs w:val="18"/>
+        </w:rPr>
+      </w:pPr>
+      <w:r>
+        <w:rPr>
+          <w:sz w:val="18"/>
+          <w:szCs w:val="18"/>
+        </w:rPr>
+        <w:t>• Age and years of work: Younger employees and those who spent less time with the company were more likely to leave.</w:t>
+      </w:r>
+    </w:p>
+    <w:p>
+      <w:pPr>
+        <w:spacing w:after="0"/>
+        <w:rPr>
+          <w:sz w:val="18"/>
+          <w:szCs w:val="18"/>
+        </w:rPr>
+      </w:pPr>
+      <w:r>
+        <w:rPr>
+          <w:sz w:val="18"/>
+          <w:szCs w:val="18"/>
+        </w:rPr>
+        <w:t>3. Prediction performance:</w:t>
+      </w:r>
+    </w:p>
+    <w:p>
+      <w:pPr>
+        <w:spacing w:after="0"/>
+        <w:rPr>
+          <w:sz w:val="18"/>
+          <w:szCs w:val="18"/>
+        </w:rPr>
+      </w:pPr>
+      <w:r>
+        <w:rPr>
+          <w:sz w:val="18"/>
+          <w:szCs w:val="18"/>
+        </w:rPr>
+        <w:t>• The models showed good ability to predict which employees are most likely to leave, allowing companies to intervene early.</w:t>
+      </w:r>
+    </w:p>
+    <w:p>
+      <w:pPr>
+        <w:spacing w:after="0"/>
+        <w:rPr>
+          <w:sz w:val="18"/>
+          <w:szCs w:val="18"/>
+        </w:rPr>
+      </w:pPr>
+      <w:r>
+        <w:rPr>
+          <w:sz w:val="18"/>
+          <w:szCs w:val="18"/>
+        </w:rPr>
+        <w:t>• The weighted distribution in the prediction helped reduce errors associated with the category of employees who actually leave.</w:t>
+      </w:r>
+    </w:p>
+    <w:p>
+      <w:pPr>
+        <w:spacing w:after="0"/>
+        <w:rPr>
+          <w:sz w:val="18"/>
+          <w:szCs w:val="18"/>
+        </w:rPr>
+      </w:pPr>
+      <w:r>
+        <w:rPr>
+          <w:sz w:val="18"/>
+          <w:szCs w:val="18"/>
+        </w:rPr>
+        <w:t>4. Additional insights:</w:t>
+      </w:r>
+    </w:p>
+    <w:p>
+      <w:pPr>
+        <w:spacing w:after="0"/>
+        <w:rPr>
+          <w:sz w:val="18"/>
+          <w:szCs w:val="18"/>
+        </w:rPr>
+      </w:pPr>
+      <w:r>
+        <w:rPr>
+          <w:sz w:val="18"/>
+          <w:szCs w:val="18"/>
+        </w:rPr>
+        <w:t>• The factor most positively associated with employee retention was appreciation and support from management.</w:t>
+      </w:r>
+    </w:p>
+    <w:p>
+      <w:pPr>
+        <w:spacing w:after="0"/>
+        <w:rPr>
+          <w:sz w:val="18"/>
+          <w:szCs w:val="18"/>
+        </w:rPr>
+      </w:pPr>
+      <w:r>
+        <w:rPr>
+          <w:sz w:val="18"/>
+          <w:szCs w:val="18"/>
+        </w:rPr>
+        <w:t>• The relationship with colleagues played a role in an employee’s decision to stay or leave, although its impact was less than other factors.</w:t>
+      </w:r>
+    </w:p>
+    <w:p>
+      <w:pPr>
+        <w:spacing w:after="0"/>
+        <w:rPr>
+          <w:sz w:val="18"/>
+          <w:szCs w:val="18"/>
+        </w:rPr>
+      </w:pPr>
+      <w:r>
+        <w:rPr>
+          <w:sz w:val="18"/>
+          <w:szCs w:val="18"/>
+        </w:rPr>
+        <w:t>Recommendations based on the results:</w:t>
+      </w:r>
+    </w:p>
+    <w:p>
+      <w:pPr>
+        <w:spacing w:after="0"/>
+        <w:rPr>
+          <w:sz w:val="18"/>
+          <w:szCs w:val="18"/>
+        </w:rPr>
+      </w:pPr>
+      <w:r>
+        <w:rPr>
+          <w:sz w:val="18"/>
+          <w:szCs w:val="18"/>
+        </w:rPr>
+        <w:t>• Improve the work environment: Enhance work-life balance and increase satisfaction levels.</w:t>
+      </w:r>
+    </w:p>
+    <w:p>
+      <w:pPr>
+        <w:spacing w:after="0"/>
+        <w:rPr>
+          <w:sz w:val="18"/>
+          <w:szCs w:val="18"/>
+        </w:rPr>
+      </w:pPr>
+      <w:r>
+        <w:rPr>
+          <w:sz w:val="18"/>
+          <w:szCs w:val="18"/>
+        </w:rPr>
+        <w:t>• Re-evaluate salaries: To ensure fairness and competition in the market.</w:t>
+      </w:r>
+    </w:p>
+    <w:p>
+      <w:pPr>
+        <w:spacing w:after="0"/>
+        <w:rPr>
+          <w:sz w:val="18"/>
+          <w:szCs w:val="18"/>
+        </w:rPr>
+      </w:pPr>
+      <w:r>
+        <w:rPr>
+          <w:sz w:val="18"/>
+          <w:szCs w:val="18"/>
+        </w:rPr>
+        <w:t>• Focus on professional development opportunities: Provide ongoing promotion and training opportunities.</w:t>
+      </w:r>
+    </w:p>
+    <w:p>
+      <w:pPr>
+        <w:spacing w:after="0"/>
+        <w:rPr>
+          <w:sz w:val="18"/>
+          <w:szCs w:val="18"/>
+        </w:rPr>
+      </w:pPr>
+      <w:r>
+        <w:rPr>
+          <w:sz w:val="18"/>
+          <w:szCs w:val="18"/>
+        </w:rPr>
+        <w:t>• Conduct periodic surveys: To learn about employees’ expectations and needs before they reach the stage of thinking about leaving.</w:t>
+      </w:r>
+    </w:p>
+    <w:p>
+      <w:pPr>
+        <w:spacing w:after="0"/>
+        <w:rPr>
+          <w:sz w:val="18"/>
+          <w:szCs w:val="18"/>
+        </w:rPr>
+      </w:pPr>
+      <w:r>
+        <w:rPr>
+          <w:sz w:val="18"/>
+          <w:szCs w:val="18"/>
+        </w:rPr>
+        <w:t>Conclusion about the results:</w:t>
+      </w:r>
+    </w:p>
+    <w:p>
+      <w:pPr>
+        <w:spacing w:after="0"/>
+        <w:rPr>
+          <w:sz w:val="18"/>
+          <w:szCs w:val="18"/>
+        </w:rPr>
+      </w:pPr>
+      <w:r>
+        <w:rPr>
+          <w:sz w:val="18"/>
+          <w:szCs w:val="18"/>
+        </w:rPr>
+        <w:t>The results demonstrated that applying machine learning models can help companies identify employees at risk of leaving. If strategic decisions are made based on these findings, companies can significantly reduce turnover, thereby reducing costs and increasing productivity.</w:t>
+      </w:r>
+    </w:p>
+    <w:p>
+      <w:pPr>
+        <w:spacing w:after="0"/>
+        <w:rPr>
+          <w:b/>
+          <w:bCs/>
+          <w:sz w:val="18"/>
+          <w:szCs w:val="18"/>
+        </w:rPr>
+      </w:pPr>
+      <w:r>
+        <w:rPr>
+          <w:b/>
+          <w:bCs/>
+          <w:sz w:val="18"/>
+          <w:szCs w:val="18"/>
+        </w:rPr>
+        <w:t>Predictive Analytics for Employee Retention:</w:t>
+      </w:r>
+    </w:p>
+    <w:p>
+      <w:pPr>
+        <w:spacing w:after="0"/>
+        <w:rPr>
+          <w:sz w:val="18"/>
+          <w:szCs w:val="18"/>
+        </w:rPr>
+      </w:pPr>
+      <w:r>
+        <w:rPr>
+          <w:sz w:val="18"/>
+          <w:szCs w:val="18"/>
+        </w:rPr>
+        <w:t>1. The main problem:</w:t>
+      </w:r>
+    </w:p>
+    <w:p>
+      <w:pPr>
+        <w:spacing w:after="0"/>
+        <w:rPr>
+          <w:sz w:val="18"/>
+          <w:szCs w:val="18"/>
+        </w:rPr>
+      </w:pPr>
+      <w:r>
+        <w:rPr>
+          <w:sz w:val="18"/>
+          <w:szCs w:val="18"/>
+        </w:rPr>
+        <w:t xml:space="preserve">Employee turnover is one of the biggest challenges facing modern organizations, as it leads to material and moral losses, such as high recruitment costs, </w:t>
+      </w:r>
+      <w:r>
+        <w:rPr>
+          <w:sz w:val="18"/>
+          <w:szCs w:val="18"/>
+        </w:rPr>
+        <w:t>loss of institutional knowledge, and low morale within the team.</w:t>
+      </w:r>
+    </w:p>
+    <w:p>
+      <w:pPr>
+        <w:pBdr>
+          <w:bottom w:val="single" w:sz="12" w:space="1" w:color="auto"/>
+        </w:pBdr>
+        <w:spacing w:after="0"/>
+        <w:rPr>
+          <w:sz w:val="18"/>
+          <w:szCs w:val="18"/>
+        </w:rPr>
+      </w:pPr>
+      <w:r>
+        <w:rPr>
+          <w:sz w:val="18"/>
+          <w:szCs w:val="18"/>
+        </w:rPr>
+        <w:t>The study focuses on the role of predictive analytics in helping organizations understand the causes of employee turnover, anticipate it, and take proactive measures to reduce it.</w:t>
+      </w:r>
+    </w:p>
+    <w:p>
+      <w:pPr>
+        <w:pBdr>
+          <w:bottom w:val="single" w:sz="12" w:space="1" w:color="auto"/>
+        </w:pBdr>
         <w:spacing w:after="0"/>
         <w:rPr>
           <w:sz w:val="18"/>
@@ -1476,71 +1439,64 @@
           <w:sz w:val="18"/>
           <w:szCs w:val="18"/>
         </w:rPr>
-        <w:t xml:space="preserve">• Preventive analysis: Companies can intervene proactively, such as increasing salaries or providing </w:t>
-      </w:r>
+        <w:t>• Preventive analysis: Companies can intervene proactively, such as increasing salaries or providing training opportunities, which reduces turnover rates by up to 30%.</w:t>
+      </w:r>
+    </w:p>
+    <w:p>
+      <w:pPr>
+        <w:spacing w:after="0"/>
+        <w:rPr>
+          <w:sz w:val="18"/>
+          <w:szCs w:val="18"/>
+        </w:rPr>
+      </w:pPr>
+      <w:r>
+        <w:rPr>
+          <w:sz w:val="18"/>
+          <w:szCs w:val="18"/>
+        </w:rPr>
+        <w:t>• Most important factors: Job satisfaction, promotion opportunities, and work-life balance were the most influential factors.</w:t>
+      </w:r>
+    </w:p>
+    <w:p>
+      <w:pPr>
+        <w:spacing w:after="0"/>
+        <w:rPr>
+          <w:sz w:val="18"/>
+          <w:szCs w:val="18"/>
+        </w:rPr>
+      </w:pPr>
+    </w:p>
+    <w:p>
+      <w:pPr>
+        <w:spacing w:after="0"/>
+        <w:rPr>
+          <w:sz w:val="18"/>
+          <w:szCs w:val="18"/>
+        </w:rPr>
+      </w:pPr>
+      <w:r>
+        <w:rPr>
+          <w:sz w:val="18"/>
+          <w:szCs w:val="18"/>
+        </w:rPr>
+        <w:t>6. Practical recommendations:</w:t>
+      </w:r>
+    </w:p>
+    <w:p>
+      <w:pPr>
+        <w:spacing w:after="0"/>
+        <w:rPr>
+          <w:sz w:val="18"/>
+          <w:szCs w:val="18"/>
+        </w:rPr>
+      </w:pPr>
       <w:r>
         <w:rPr>
           <w:sz w:val="18"/>
           <w:szCs w:val="18"/>
         </w:rPr>
         <w:lastRenderedPageBreak/>
-        <w:t>training opportunities, which reduces turnover rates by up to 30%.</w:t>
-      </w:r>
-    </w:p>
-    <w:p>
-      <w:pPr>
-        <w:spacing w:after="0"/>
-        <w:rPr>
-          <w:sz w:val="18"/>
-          <w:szCs w:val="18"/>
-        </w:rPr>
-      </w:pPr>
-      <w:r>
-        <w:rPr>
-          <w:sz w:val="18"/>
-          <w:szCs w:val="18"/>
-        </w:rPr>
-        <w:t>• Most important factors: Job satisfaction, promotion opportunities, and work-life balance were the most influential factors.</w:t>
-      </w:r>
-    </w:p>
-    <w:p>
-      <w:pPr>
-        <w:spacing w:after="0"/>
-        <w:rPr>
-          <w:sz w:val="18"/>
-          <w:szCs w:val="18"/>
-        </w:rPr>
-      </w:pPr>
-    </w:p>
-    <w:p>
-      <w:pPr>
-        <w:spacing w:after="0"/>
-        <w:rPr>
-          <w:sz w:val="18"/>
-          <w:szCs w:val="18"/>
-        </w:rPr>
-      </w:pPr>
-      <w:r>
-        <w:rPr>
-          <w:sz w:val="18"/>
-          <w:szCs w:val="18"/>
-        </w:rPr>
-        <w:t>6. Practical recommendations:</w:t>
-      </w:r>
-    </w:p>
-    <w:p>
-      <w:pPr>
-        <w:spacing w:after="0"/>
-        <w:rPr>
-          <w:sz w:val="18"/>
-          <w:szCs w:val="18"/>
-        </w:rPr>
-      </w:pPr>
-      <w:r>
-        <w:rPr>
-          <w:sz w:val="18"/>
-          <w:szCs w:val="18"/>
-        </w:rPr>
         <w:t>1. Invest in predictive analytics: Companies should adopt modern systems to analyze employee data.</w:t>
       </w:r>
     </w:p>
@@ -2059,7 +2015,6 @@
           <w:sz w:val="20"/>
           <w:szCs w:val="20"/>
         </w:rPr>
-        <w:lastRenderedPageBreak/>
         <w:t>References</w:t>
       </w:r>
       <w:r>
@@ -2118,6 +2073,7 @@
           <w:sz w:val="20"/>
           <w:szCs w:val="20"/>
         </w:rPr>
+        <w:lastRenderedPageBreak/>
         <w:t xml:space="preserve">Cascio, W. F., &amp; Boudreau, J. W. (2011). Investing in People: Financial Impact of Human Resource Initiatives. FT Press.  </w:t>
       </w:r>
     </w:p>
@@ -2451,6 +2407,119 @@
 <file path=word/numbering.xml><?xml version="1.0" encoding="utf-8"?>
 <w:numbering xmlns:wpc="http://schemas.microsoft.com/office/word/2010/wordprocessingCanvas" xmlns:cx="http://schemas.microsoft.com/office/drawing/2014/chartex" xmlns:cx1="http://schemas.microsoft.com/office/drawing/2015/9/8/chartex" xmlns:cx2="http://schemas.microsoft.com/office/drawing/2015/10/21/chartex" xmlns:cx3="http://schemas.microsoft.com/office/drawing/2016/5/9/chartex" xmlns:cx4="http://schemas.microsoft.com/office/drawing/2016/5/10/chartex" xmlns:cx5="http://schemas.microsoft.com/office/drawing/2016/5/11/chartex" xmlns:cx6="http://schemas.microsoft.com/office/drawing/2016/5/12/chartex" xmlns:cx7="http://schemas.microsoft.com/office/drawing/2016/5/13/chartex" xmlns:cx8="http://schemas.microsoft.com/office/drawing/2016/5/14/chartex" xmlns:mc="http://schemas.openxmlformats.org/markup-compatibility/2006" xmlns:aink="http://schemas.microsoft.com/office/drawing/2016/ink" xmlns:am3d="http://schemas.microsoft.com/office/drawing/2017/model3d" xmlns:o="urn:schemas-microsoft-com:office:office" xmlns:oel="http://schemas.microsoft.com/office/2019/extlst" xmlns:r="http://schemas.openxmlformats.org/officeDocument/2006/relationships" xmlns:m="http://schemas.openxmlformats.org/officeDocument/2006/math" xmlns:v="urn:schemas-microsoft-com:vml" xmlns:wp14="http://schemas.microsoft.com/office/word/2010/wordprocessingDrawing" xmlns:wp="http://schemas.openxmlformats.org/drawingml/2006/wordprocessingDrawing" xmlns:w10="urn:schemas-microsoft-com:office:word" xmlns:w="http://schemas.openxmlformats.org/wordprocessingml/2006/main" xmlns:w14="http://schemas.microsoft.com/office/word/2010/wordml" xmlns:w15="http://schemas.microsoft.com/office/word/2012/wordml" xmlns:w16cex="http://schemas.microsoft.com/office/word/2018/wordml/cex" xmlns:w16cid="http://schemas.microsoft.com/office/word/2016/wordml/cid" xmlns:w16="http://schemas.microsoft.com/office/word/2018/wordml" xmlns:w16du="http://schemas.microsoft.com/office/word/2023/wordml/word16du" xmlns:w16sdtdh="http://schemas.microsoft.com/office/word/2020/wordml/sdtdatahash" xmlns:w16sdtfl="http://schemas.microsoft.com/office/word/2024/wordml/sdtformatlock" xmlns:w16se="http://schemas.microsoft.com/office/word/2015/wordml/symex" xmlns:wpg="http://schemas.microsoft.com/office/word/2010/wordprocessingGroup" xmlns:wpi="http://schemas.microsoft.com/office/word/2010/wordprocessingInk" xmlns:wne="http://schemas.microsoft.com/office/word/2006/wordml" xmlns:wps="http://schemas.microsoft.com/office/word/2010/wordprocessingShape" mc:Ignorable="w14 w15 w16se w16cid w16 w16cex w16sdtdh w16sdtfl w16du wp14">
   <w:abstractNum w:abstractNumId="0" w15:restartNumberingAfterBreak="0">
+    <w:nsid w:val="363D7353"/>
+    <w:multiLevelType w:val="multilevel"/>
+    <w:tmpl w:val="FF48099A"/>
+    <w:lvl w:ilvl="0">
+      <w:start w:val="1"/>
+      <w:numFmt w:val="decimal"/>
+      <w:lvlText w:val="%1."/>
+      <w:lvlJc w:val="left"/>
+      <w:pPr>
+        <w:tabs>
+          <w:tab w:val="num" w:pos="720"/>
+        </w:tabs>
+        <w:ind w:left="720" w:hanging="360"/>
+      </w:pPr>
+    </w:lvl>
+    <w:lvl w:ilvl="1" w:tentative="1">
+      <w:start w:val="1"/>
+      <w:numFmt w:val="decimal"/>
+      <w:lvlText w:val="%2."/>
+      <w:lvlJc w:val="left"/>
+      <w:pPr>
+        <w:tabs>
+          <w:tab w:val="num" w:pos="1440"/>
+        </w:tabs>
+        <w:ind w:left="1440" w:hanging="360"/>
+      </w:pPr>
+    </w:lvl>
+    <w:lvl w:ilvl="2" w:tentative="1">
+      <w:start w:val="1"/>
+      <w:numFmt w:val="decimal"/>
+      <w:lvlText w:val="%3."/>
+      <w:lvlJc w:val="left"/>
+      <w:pPr>
+        <w:tabs>
+          <w:tab w:val="num" w:pos="2160"/>
+        </w:tabs>
+        <w:ind w:left="2160" w:hanging="360"/>
+      </w:pPr>
+    </w:lvl>
+    <w:lvl w:ilvl="3" w:tentative="1">
+      <w:start w:val="1"/>
+      <w:numFmt w:val="decimal"/>
+      <w:lvlText w:val="%4."/>
+      <w:lvlJc w:val="left"/>
+      <w:pPr>
+        <w:tabs>
+          <w:tab w:val="num" w:pos="2880"/>
+        </w:tabs>
+        <w:ind w:left="2880" w:hanging="360"/>
+      </w:pPr>
+    </w:lvl>
+    <w:lvl w:ilvl="4" w:tentative="1">
+      <w:start w:val="1"/>
+      <w:numFmt w:val="decimal"/>
+      <w:lvlText w:val="%5."/>
+      <w:lvlJc w:val="left"/>
+      <w:pPr>
+        <w:tabs>
+          <w:tab w:val="num" w:pos="3600"/>
+        </w:tabs>
+        <w:ind w:left="3600" w:hanging="360"/>
+      </w:pPr>
+    </w:lvl>
+    <w:lvl w:ilvl="5" w:tentative="1">
+      <w:start w:val="1"/>
+      <w:numFmt w:val="decimal"/>
+      <w:lvlText w:val="%6."/>
+      <w:lvlJc w:val="left"/>
+      <w:pPr>
+        <w:tabs>
+          <w:tab w:val="num" w:pos="4320"/>
+        </w:tabs>
+        <w:ind w:left="4320" w:hanging="360"/>
+      </w:pPr>
+    </w:lvl>
+    <w:lvl w:ilvl="6" w:tentative="1">
+      <w:start w:val="1"/>
+      <w:numFmt w:val="decimal"/>
+      <w:lvlText w:val="%7."/>
+      <w:lvlJc w:val="left"/>
+      <w:pPr>
+        <w:tabs>
+          <w:tab w:val="num" w:pos="5040"/>
+        </w:tabs>
+        <w:ind w:left="5040" w:hanging="360"/>
+      </w:pPr>
+    </w:lvl>
+    <w:lvl w:ilvl="7" w:tentative="1">
+      <w:start w:val="1"/>
+      <w:numFmt w:val="decimal"/>
+      <w:lvlText w:val="%8."/>
+      <w:lvlJc w:val="left"/>
+      <w:pPr>
+        <w:tabs>
+          <w:tab w:val="num" w:pos="5760"/>
+        </w:tabs>
+        <w:ind w:left="5760" w:hanging="360"/>
+      </w:pPr>
+    </w:lvl>
+    <w:lvl w:ilvl="8" w:tentative="1">
+      <w:start w:val="1"/>
+      <w:numFmt w:val="decimal"/>
+      <w:lvlText w:val="%9."/>
+      <w:lvlJc w:val="left"/>
+      <w:pPr>
+        <w:tabs>
+          <w:tab w:val="num" w:pos="6480"/>
+        </w:tabs>
+        <w:ind w:left="6480" w:hanging="360"/>
+      </w:pPr>
+    </w:lvl>
+  </w:abstractNum>
+  <w:abstractNum w:abstractNumId="1" w15:restartNumberingAfterBreak="0">
     <w:nsid w:val="56540D9E"/>
     <w:multiLevelType w:val="hybridMultilevel"/>
     <w:tmpl w:val="D2F23B38"/>
@@ -2539,7 +2608,7 @@
       </w:pPr>
     </w:lvl>
   </w:abstractNum>
-  <w:abstractNum w:abstractNumId="1" w15:restartNumberingAfterBreak="0">
+  <w:abstractNum w:abstractNumId="2" w15:restartNumberingAfterBreak="0">
     <w:nsid w:val="5B755BAB"/>
     <w:multiLevelType w:val="hybridMultilevel"/>
     <w:tmpl w:val="1AF826B4"/>
@@ -2628,7 +2697,7 @@
       </w:pPr>
     </w:lvl>
   </w:abstractNum>
-  <w:abstractNum w:abstractNumId="2" w15:restartNumberingAfterBreak="0">
+  <w:abstractNum w:abstractNumId="3" w15:restartNumberingAfterBreak="0">
     <w:nsid w:val="6D5A6769"/>
     <w:multiLevelType w:val="hybridMultilevel"/>
     <w:tmpl w:val="01429200"/>
@@ -2714,7 +2783,7 @@
       </w:pPr>
     </w:lvl>
   </w:abstractNum>
-  <w:abstractNum w:abstractNumId="3" w15:restartNumberingAfterBreak="0">
+  <w:abstractNum w:abstractNumId="4" w15:restartNumberingAfterBreak="0">
     <w:nsid w:val="7E6238BE"/>
     <w:multiLevelType w:val="hybridMultilevel"/>
     <w:tmpl w:val="1B3A0024"/>
@@ -2804,16 +2873,19 @@
     </w:lvl>
   </w:abstractNum>
   <w:num w:numId="1" w16cid:durableId="505024515">
+    <w:abstractNumId w:val="3"/>
+  </w:num>
+  <w:num w:numId="2" w16cid:durableId="1899783284">
+    <w:abstractNumId w:val="1"/>
+  </w:num>
+  <w:num w:numId="3" w16cid:durableId="880439223">
+    <w:abstractNumId w:val="4"/>
+  </w:num>
+  <w:num w:numId="4" w16cid:durableId="130055339">
     <w:abstractNumId w:val="2"/>
   </w:num>
-  <w:num w:numId="2" w16cid:durableId="1899783284">
+  <w:num w:numId="5" w16cid:durableId="1382285678">
     <w:abstractNumId w:val="0"/>
-  </w:num>
-  <w:num w:numId="3" w16cid:durableId="880439223">
-    <w:abstractNumId w:val="3"/>
-  </w:num>
-  <w:num w:numId="4" w16cid:durableId="130055339">
-    <w:abstractNumId w:val="1"/>
   </w:num>
 </w:numbering>
 </file>

</xml_diff>